<commit_message>
Added link to report
</commit_message>
<xml_diff>
--- a/A2/Stacked bargraph - Chi Nguyen.docx
+++ b/A2/Stacked bargraph - Chi Nguyen.docx
@@ -1,6 +1,6 @@
 
 <file path=word/document.xml><?xml version="1.0" encoding="utf-8"?>
-<w:document xmlns:wpc="http://schemas.microsoft.com/office/word/2010/wordprocessingCanvas" xmlns:cx="http://schemas.microsoft.com/office/drawing/2014/chartex" xmlns:cx1="http://schemas.microsoft.com/office/drawing/2015/9/8/chartex" xmlns:cx2="http://schemas.microsoft.com/office/drawing/2015/10/21/chartex" xmlns:cx3="http://schemas.microsoft.com/office/drawing/2016/5/9/chartex" xmlns:cx4="http://schemas.microsoft.com/office/drawing/2016/5/10/chartex" xmlns:cx5="http://schemas.microsoft.com/office/drawing/2016/5/11/chartex" xmlns:cx6="http://schemas.microsoft.com/office/drawing/2016/5/12/chartex" xmlns:cx7="http://schemas.microsoft.com/office/drawing/2016/5/13/chartex" xmlns:cx8="http://schemas.microsoft.com/office/drawing/2016/5/14/chartex" xmlns:mc="http://schemas.openxmlformats.org/markup-compatibility/2006" xmlns:aink="http://schemas.microsoft.com/office/drawing/2016/ink" xmlns:am3d="http://schemas.microsoft.com/office/drawing/2017/model3d" xmlns:o="urn:schemas-microsoft-com:office:office" xmlns:r="http://schemas.openxmlformats.org/officeDocument/2006/relationships" xmlns:m="http://schemas.openxmlformats.org/officeDocument/2006/math" xmlns:v="urn:schemas-microsoft-com:vml" xmlns:wp14="http://schemas.microsoft.com/office/word/2010/wordprocessingDrawing" xmlns:wp="http://schemas.openxmlformats.org/drawingml/2006/wordprocessingDrawing" xmlns:w10="urn:schemas-microsoft-com:office:word" xmlns:w="http://schemas.openxmlformats.org/wordprocessingml/2006/main" xmlns:w14="http://schemas.microsoft.com/office/word/2010/wordml" xmlns:w15="http://schemas.microsoft.com/office/word/2012/wordml" xmlns:w16cid="http://schemas.microsoft.com/office/word/2016/wordml/cid" xmlns:w16se="http://schemas.microsoft.com/office/word/2015/wordml/symex" xmlns:wpg="http://schemas.microsoft.com/office/word/2010/wordprocessingGroup" xmlns:wpi="http://schemas.microsoft.com/office/word/2010/wordprocessingInk" xmlns:wne="http://schemas.microsoft.com/office/word/2006/wordml" xmlns:wps="http://schemas.microsoft.com/office/word/2010/wordprocessingShape" mc:Ignorable="w14 w15 w16se w16cid wp14">
+<w:document xmlns:wpc="http://schemas.microsoft.com/office/word/2010/wordprocessingCanvas" xmlns:cx="http://schemas.microsoft.com/office/drawing/2014/chartex" xmlns:cx1="http://schemas.microsoft.com/office/drawing/2015/9/8/chartex" xmlns:cx2="http://schemas.microsoft.com/office/drawing/2015/10/21/chartex" xmlns:cx3="http://schemas.microsoft.com/office/drawing/2016/5/9/chartex" xmlns:cx4="http://schemas.microsoft.com/office/drawing/2016/5/10/chartex" xmlns:cx5="http://schemas.microsoft.com/office/drawing/2016/5/11/chartex" xmlns:cx6="http://schemas.microsoft.com/office/drawing/2016/5/12/chartex" xmlns:cx7="http://schemas.microsoft.com/office/drawing/2016/5/13/chartex" xmlns:cx8="http://schemas.microsoft.com/office/drawing/2016/5/14/chartex" xmlns:mc="http://schemas.openxmlformats.org/markup-compatibility/2006" xmlns:aink="http://schemas.microsoft.com/office/drawing/2016/ink" xmlns:am3d="http://schemas.microsoft.com/office/drawing/2017/model3d" xmlns:o="urn:schemas-microsoft-com:office:office" xmlns:r="http://schemas.openxmlformats.org/officeDocument/2006/relationships" xmlns:m="http://schemas.openxmlformats.org/officeDocument/2006/math" xmlns:v="urn:schemas-microsoft-com:vml" xmlns:wp14="http://schemas.microsoft.com/office/word/2010/wordprocessingDrawing" xmlns:wp="http://schemas.openxmlformats.org/drawingml/2006/wordprocessingDrawing" xmlns:w10="urn:schemas-microsoft-com:office:word" xmlns:w="http://schemas.openxmlformats.org/wordprocessingml/2006/main" xmlns:w14="http://schemas.microsoft.com/office/word/2010/wordml" xmlns:w15="http://schemas.microsoft.com/office/word/2012/wordml" xmlns:w16se="http://schemas.microsoft.com/office/word/2015/wordml/symex" xmlns:wpg="http://schemas.microsoft.com/office/word/2010/wordprocessingGroup" xmlns:wpi="http://schemas.microsoft.com/office/word/2010/wordprocessingInk" xmlns:wne="http://schemas.microsoft.com/office/word/2006/wordml" xmlns:wps="http://schemas.microsoft.com/office/word/2010/wordprocessingShape" mc:Ignorable="w14 w15 w16se wp14">
   <w:body>
     <w:p>
       <w:pPr>
@@ -123,6 +123,28 @@
     <w:p>
       <w:pPr>
         <w:spacing w:after="0"/>
+      </w:pPr>
+      <w:r>
+        <w:rPr>
+          <w:b/>
+        </w:rPr>
+        <w:t xml:space="preserve">Link: </w:t>
+      </w:r>
+      <w:r>
+        <w:t>http://pages.cpsc.ucalgary.ca/~nguc/A2/stacked_bars-Chi_Nguyen.html</w:t>
+      </w:r>
+    </w:p>
+    <w:p>
+      <w:pPr>
+        <w:spacing w:after="0"/>
+        <w:rPr>
+          <w:b/>
+        </w:rPr>
+      </w:pPr>
+    </w:p>
+    <w:p>
+      <w:pPr>
+        <w:spacing w:after="0"/>
         <w:rPr>
           <w:b/>
         </w:rPr>
@@ -155,6 +177,8 @@
       <w:r>
         <w:t xml:space="preserve">The UK food trends measures foods purchased every week per family in the UK. The foods are separated into general categories and then are categorized further into subcategories. The values given are the amounts of food purchased measured in grams or millilitres. </w:t>
       </w:r>
+      <w:bookmarkStart w:id="0" w:name="_GoBack"/>
+      <w:bookmarkEnd w:id="0"/>
     </w:p>
     <w:p>
       <w:pPr>
@@ -211,7 +235,15 @@
         <w:spacing w:after="0"/>
       </w:pPr>
       <w:r>
-        <w:t>I then decided I wanted to make a visual that would be able to display the different categories and subcategories that were in the data along with the food amounts. In the beginning I debated visualizing the data using a tree map or a sunburst as this would be a way to display all the categories and subcategories in one visual. I decided on a different route though because I thought that displaying all the subcategories at the same time would be overwhelming to the reader, so I decided I wanted to only show one layer of categories at a time, that way the user could take in the data in somewhat smaller chunks</w:t>
+        <w:t xml:space="preserve">I then decided I wanted to make a visual that would be able to display the different categories and subcategories that were in the data along with the food amounts. In the </w:t>
+      </w:r>
+      <w:proofErr w:type="gramStart"/>
+      <w:r>
+        <w:t>beginning</w:t>
+      </w:r>
+      <w:proofErr w:type="gramEnd"/>
+      <w:r>
+        <w:t xml:space="preserve"> I debated visualizing the data using a tree map or a sunburst as this would be a way to display all the categories and subcategories in one visual. I decided on a different route though because I thought that displaying all the subcategories at the same time would be overwhelming to the reader, so I decided I wanted to only show one layer of categories at a time, that way the user could take in the data in somewhat smaller chunks</w:t>
       </w:r>
       <w:r>
         <w:t xml:space="preserve">, </w:t>
@@ -248,7 +280,15 @@
         <w:spacing w:after="0"/>
       </w:pPr>
       <w:r>
-        <w:t>In the end I decided on using a stacked bar graph. I went in this direction because the style of the graph allows for easier comparisons of amounts because the bars are aligned side-by-side, unlike in the sunburst where the circular shape somewhat distorts the area. I also like the bar graph because it is familiar and allows the user to quickly understand and see the trends in the data.</w:t>
+        <w:t xml:space="preserve">In the </w:t>
+      </w:r>
+      <w:proofErr w:type="gramStart"/>
+      <w:r>
+        <w:t>end</w:t>
+      </w:r>
+      <w:proofErr w:type="gramEnd"/>
+      <w:r>
+        <w:t xml:space="preserve"> I decided on using a stacked bar graph. I went in this direction because the style of the graph allows for easier comparisons of amounts because the bars are aligned side-by-side, unlike in the sunburst where the circular shape somewhat distorts the area. I also like the bar graph because it is familiar and allows the user to quickly understand and see the trends in the data.</w:t>
       </w:r>
       <w:r>
         <w:t xml:space="preserve"> I wanted the first graph to contain only the data from the desc1 column, this would give the reader the idea of the overall trend found in the data. I then wanted to make it possible for the user to click on a bar</w:t>
@@ -257,8 +297,13 @@
         <w:t>,</w:t>
       </w:r>
       <w:r>
-        <w:t xml:space="preserve"> for a particular year</w:t>
-      </w:r>
+        <w:t xml:space="preserve"> for a </w:t>
+      </w:r>
+      <w:proofErr w:type="gramStart"/>
+      <w:r>
+        <w:t>particular year</w:t>
+      </w:r>
+      <w:proofErr w:type="gramEnd"/>
       <w:r>
         <w:t>,</w:t>
       </w:r>
@@ -276,7 +321,6 @@
         <w:spacing w:after="0"/>
       </w:pPr>
       <w:r>
-        <w:lastRenderedPageBreak/>
         <w:t xml:space="preserve">In the end, I was only able to implement the first layer of the data as well as implement a hover feature that would allow the user to see the amounts purchased in each individual category. This was due to a lack of skill and ability to properly format the data into the appropriate form. </w:t>
       </w:r>
       <w:r>
@@ -567,10 +611,16 @@
         <w:t xml:space="preserve"> </w:t>
       </w:r>
       <w:r>
-        <w:t>started being added into the data, starting in 1999 three new categories were added. Having the extra categories gives more insight to the purchasing trends of families which would could be helpful in understanding overall purchasing trends.</w:t>
-      </w:r>
-      <w:bookmarkStart w:id="0" w:name="_GoBack"/>
-      <w:bookmarkEnd w:id="0"/>
+        <w:t xml:space="preserve">started being added into the data, starting in 1999 three new categories were added. Having the extra categories gives more insight to the purchasing trends of families which would could </w:t>
+      </w:r>
+      <w:proofErr w:type="gramStart"/>
+      <w:r>
+        <w:t>be helpful in understanding</w:t>
+      </w:r>
+      <w:proofErr w:type="gramEnd"/>
+      <w:r>
+        <w:t xml:space="preserve"> overall purchasing trends.</w:t>
+      </w:r>
     </w:p>
     <w:sectPr>
       <w:pgSz w:w="12240" w:h="15840"/>
@@ -583,7 +633,7 @@
 </file>
 
 <file path=word/styles.xml><?xml version="1.0" encoding="utf-8"?>
-<w:styles xmlns:mc="http://schemas.openxmlformats.org/markup-compatibility/2006" xmlns:r="http://schemas.openxmlformats.org/officeDocument/2006/relationships" xmlns:w="http://schemas.openxmlformats.org/wordprocessingml/2006/main" xmlns:w14="http://schemas.microsoft.com/office/word/2010/wordml" xmlns:w15="http://schemas.microsoft.com/office/word/2012/wordml" xmlns:w16cid="http://schemas.microsoft.com/office/word/2016/wordml/cid" xmlns:w16se="http://schemas.microsoft.com/office/word/2015/wordml/symex" mc:Ignorable="w14 w15 w16se w16cid">
+<w:styles xmlns:mc="http://schemas.openxmlformats.org/markup-compatibility/2006" xmlns:r="http://schemas.openxmlformats.org/officeDocument/2006/relationships" xmlns:w="http://schemas.openxmlformats.org/wordprocessingml/2006/main" xmlns:w14="http://schemas.microsoft.com/office/word/2010/wordml" xmlns:w15="http://schemas.microsoft.com/office/word/2012/wordml" xmlns:w16se="http://schemas.microsoft.com/office/word/2015/wordml/symex" mc:Ignorable="w14 w15 w16se">
   <w:docDefaults>
     <w:rPrDefault>
       <w:rPr>

</xml_diff>